<commit_message>
new sintassi newpage parte 1; creato file sintassi
</commit_message>
<xml_diff>
--- a/reference.docx
+++ b/reference.docx
@@ -198,8 +198,6 @@
       <w:r>
         <w:t xml:space="preserve"> Block </w:t>
       </w:r>
-      <w:bookmarkStart w:id="9" w:name="_GoBack"/>
-      <w:bookmarkEnd w:id="9"/>
       <w:r>
         <w:rPr>
           <w:sz w:val="22"/>
@@ -226,8 +224,8 @@
         <w:tblLook w:val="07E0" w:firstRow="1" w:lastRow="1" w:firstColumn="1" w:lastColumn="1" w:noHBand="1" w:noVBand="1"/>
       </w:tblPr>
       <w:tblGrid>
-        <w:gridCol w:w="842"/>
-        <w:gridCol w:w="842"/>
+        <w:gridCol w:w="895"/>
+        <w:gridCol w:w="895"/>
       </w:tblGrid>
       <w:tr>
         <w:tc>
@@ -336,9 +334,16 @@
       </w:r>
     </w:p>
     <w:sectPr>
-      <w:pgSz w:w="12240" w:h="15840"/>
-      <w:pgMar w:top="1417" w:right="1134" w:bottom="1134" w:left="1134" w:header="720" w:footer="720" w:gutter="0"/>
+      <w:headerReference w:type="even" r:id="rId9"/>
+      <w:headerReference w:type="default" r:id="rId10"/>
+      <w:footerReference w:type="even" r:id="rId11"/>
+      <w:footerReference w:type="default" r:id="rId12"/>
+      <w:headerReference w:type="first" r:id="rId13"/>
+      <w:footerReference w:type="first" r:id="rId14"/>
+      <w:pgSz w:w="11905" w:h="16838" w:orient="landscape" w:code="8"/>
+      <w:pgMar w:top="1134" w:right="1418" w:bottom="1134" w:left="1134" w:header="720" w:footer="720" w:gutter="0"/>
       <w:cols w:space="720"/>
+      <w:docGrid w:linePitch="326"/>
     </w:sectPr>
   </w:body>
 </w:document>
@@ -369,6 +374,73 @@
 </w:endnotes>
 </file>
 
+<file path=word/footer1.xml><?xml version="1.0" encoding="utf-8"?>
+<w:ftr xmlns:wpc="http://schemas.microsoft.com/office/word/2010/wordprocessingCanvas" xmlns:cx="http://schemas.microsoft.com/office/drawing/2014/chartex" xmlns:cx1="http://schemas.microsoft.com/office/drawing/2015/9/8/chartex" xmlns:cx2="http://schemas.microsoft.com/office/drawing/2015/10/21/chartex" xmlns:cx3="http://schemas.microsoft.com/office/drawing/2016/5/9/chartex" xmlns:cx4="http://schemas.microsoft.com/office/drawing/2016/5/10/chartex" xmlns:cx5="http://schemas.microsoft.com/office/drawing/2016/5/11/chartex" xmlns:cx6="http://schemas.microsoft.com/office/drawing/2016/5/12/chartex" xmlns:cx7="http://schemas.microsoft.com/office/drawing/2016/5/13/chartex" xmlns:cx8="http://schemas.microsoft.com/office/drawing/2016/5/14/chartex" xmlns:mc="http://schemas.openxmlformats.org/markup-compatibility/2006" xmlns:aink="http://schemas.microsoft.com/office/drawing/2016/ink" xmlns:am3d="http://schemas.microsoft.com/office/drawing/2017/model3d" xmlns:o="urn:schemas-microsoft-com:office:office" xmlns:r="http://schemas.openxmlformats.org/officeDocument/2006/relationships" xmlns:m="http://schemas.openxmlformats.org/officeDocument/2006/math" xmlns:v="urn:schemas-microsoft-com:vml" xmlns:wp14="http://schemas.microsoft.com/office/word/2010/wordprocessingDrawing" xmlns:wp="http://schemas.openxmlformats.org/drawingml/2006/wordprocessingDrawing" xmlns:w10="urn:schemas-microsoft-com:office:word" xmlns:w="http://schemas.openxmlformats.org/wordprocessingml/2006/main" xmlns:w14="http://schemas.microsoft.com/office/word/2010/wordml" xmlns:w15="http://schemas.microsoft.com/office/word/2012/wordml" xmlns:w16cid="http://schemas.microsoft.com/office/word/2016/wordml/cid" xmlns:w16se="http://schemas.microsoft.com/office/word/2015/wordml/symex" xmlns:wpg="http://schemas.microsoft.com/office/word/2010/wordprocessingGroup" xmlns:wpi="http://schemas.microsoft.com/office/word/2010/wordprocessingInk" xmlns:wne="http://schemas.microsoft.com/office/word/2006/wordml" xmlns:wps="http://schemas.microsoft.com/office/word/2010/wordprocessingShape" mc:Ignorable="w14 w15 w16se w16cid wp14">
+  <w:p>
+    <w:pPr>
+      <w:pStyle w:val="Pidipagina"/>
+    </w:pPr>
+  </w:p>
+</w:ftr>
+</file>
+
+<file path=word/footer2.xml><?xml version="1.0" encoding="utf-8"?>
+<w:ftr xmlns:wpc="http://schemas.microsoft.com/office/word/2010/wordprocessingCanvas" xmlns:cx="http://schemas.microsoft.com/office/drawing/2014/chartex" xmlns:cx1="http://schemas.microsoft.com/office/drawing/2015/9/8/chartex" xmlns:cx2="http://schemas.microsoft.com/office/drawing/2015/10/21/chartex" xmlns:cx3="http://schemas.microsoft.com/office/drawing/2016/5/9/chartex" xmlns:cx4="http://schemas.microsoft.com/office/drawing/2016/5/10/chartex" xmlns:cx5="http://schemas.microsoft.com/office/drawing/2016/5/11/chartex" xmlns:cx6="http://schemas.microsoft.com/office/drawing/2016/5/12/chartex" xmlns:cx7="http://schemas.microsoft.com/office/drawing/2016/5/13/chartex" xmlns:cx8="http://schemas.microsoft.com/office/drawing/2016/5/14/chartex" xmlns:mc="http://schemas.openxmlformats.org/markup-compatibility/2006" xmlns:aink="http://schemas.microsoft.com/office/drawing/2016/ink" xmlns:am3d="http://schemas.microsoft.com/office/drawing/2017/model3d" xmlns:o="urn:schemas-microsoft-com:office:office" xmlns:r="http://schemas.openxmlformats.org/officeDocument/2006/relationships" xmlns:m="http://schemas.openxmlformats.org/officeDocument/2006/math" xmlns:v="urn:schemas-microsoft-com:vml" xmlns:wp14="http://schemas.microsoft.com/office/word/2010/wordprocessingDrawing" xmlns:wp="http://schemas.openxmlformats.org/drawingml/2006/wordprocessingDrawing" xmlns:w10="urn:schemas-microsoft-com:office:word" xmlns:w="http://schemas.openxmlformats.org/wordprocessingml/2006/main" xmlns:w14="http://schemas.microsoft.com/office/word/2010/wordml" xmlns:w15="http://schemas.microsoft.com/office/word/2012/wordml" xmlns:w16cid="http://schemas.microsoft.com/office/word/2016/wordml/cid" xmlns:w16se="http://schemas.microsoft.com/office/word/2015/wordml/symex" xmlns:wpg="http://schemas.microsoft.com/office/word/2010/wordprocessingGroup" xmlns:wpi="http://schemas.microsoft.com/office/word/2010/wordprocessingInk" xmlns:wne="http://schemas.microsoft.com/office/word/2006/wordml" xmlns:wps="http://schemas.microsoft.com/office/word/2010/wordprocessingShape" mc:Ignorable="w14 w15 w16se w16cid wp14">
+  <w:sdt>
+    <w:sdtPr>
+      <w:id w:val="-1242567758"/>
+      <w:docPartObj>
+        <w:docPartGallery w:val="Page Numbers (Bottom of Page)"/>
+        <w:docPartUnique/>
+      </w:docPartObj>
+    </w:sdtPr>
+    <w:sdtContent>
+      <w:p>
+        <w:pPr>
+          <w:pStyle w:val="Pidipagina"/>
+          <w:jc w:val="center"/>
+        </w:pPr>
+        <w:r>
+          <w:fldChar w:fldCharType="begin"/>
+        </w:r>
+        <w:r>
+          <w:instrText>PAGE   \* MERGEFORMAT</w:instrText>
+        </w:r>
+        <w:r>
+          <w:fldChar w:fldCharType="separate"/>
+        </w:r>
+        <w:r>
+          <w:rPr>
+            <w:lang w:val="it-IT"/>
+          </w:rPr>
+          <w:t>2</w:t>
+        </w:r>
+        <w:r>
+          <w:fldChar w:fldCharType="end"/>
+        </w:r>
+      </w:p>
+      <w:bookmarkStart w:id="9" w:name="_GoBack" w:displacedByCustomXml="next"/>
+      <w:bookmarkEnd w:id="9" w:displacedByCustomXml="next"/>
+    </w:sdtContent>
+  </w:sdt>
+  <w:p>
+    <w:pPr>
+      <w:pStyle w:val="Pidipagina"/>
+    </w:pPr>
+  </w:p>
+</w:ftr>
+</file>
+
+<file path=word/footer3.xml><?xml version="1.0" encoding="utf-8"?>
+<w:ftr xmlns:wpc="http://schemas.microsoft.com/office/word/2010/wordprocessingCanvas" xmlns:cx="http://schemas.microsoft.com/office/drawing/2014/chartex" xmlns:cx1="http://schemas.microsoft.com/office/drawing/2015/9/8/chartex" xmlns:cx2="http://schemas.microsoft.com/office/drawing/2015/10/21/chartex" xmlns:cx3="http://schemas.microsoft.com/office/drawing/2016/5/9/chartex" xmlns:cx4="http://schemas.microsoft.com/office/drawing/2016/5/10/chartex" xmlns:cx5="http://schemas.microsoft.com/office/drawing/2016/5/11/chartex" xmlns:cx6="http://schemas.microsoft.com/office/drawing/2016/5/12/chartex" xmlns:cx7="http://schemas.microsoft.com/office/drawing/2016/5/13/chartex" xmlns:cx8="http://schemas.microsoft.com/office/drawing/2016/5/14/chartex" xmlns:mc="http://schemas.openxmlformats.org/markup-compatibility/2006" xmlns:aink="http://schemas.microsoft.com/office/drawing/2016/ink" xmlns:am3d="http://schemas.microsoft.com/office/drawing/2017/model3d" xmlns:o="urn:schemas-microsoft-com:office:office" xmlns:r="http://schemas.openxmlformats.org/officeDocument/2006/relationships" xmlns:m="http://schemas.openxmlformats.org/officeDocument/2006/math" xmlns:v="urn:schemas-microsoft-com:vml" xmlns:wp14="http://schemas.microsoft.com/office/word/2010/wordprocessingDrawing" xmlns:wp="http://schemas.openxmlformats.org/drawingml/2006/wordprocessingDrawing" xmlns:w10="urn:schemas-microsoft-com:office:word" xmlns:w="http://schemas.openxmlformats.org/wordprocessingml/2006/main" xmlns:w14="http://schemas.microsoft.com/office/word/2010/wordml" xmlns:w15="http://schemas.microsoft.com/office/word/2012/wordml" xmlns:w16cid="http://schemas.microsoft.com/office/word/2016/wordml/cid" xmlns:w16se="http://schemas.microsoft.com/office/word/2015/wordml/symex" xmlns:wpg="http://schemas.microsoft.com/office/word/2010/wordprocessingGroup" xmlns:wpi="http://schemas.microsoft.com/office/word/2010/wordprocessingInk" xmlns:wne="http://schemas.microsoft.com/office/word/2006/wordml" xmlns:wps="http://schemas.microsoft.com/office/word/2010/wordprocessingShape" mc:Ignorable="w14 w15 w16se w16cid wp14">
+  <w:p>
+    <w:pPr>
+      <w:pStyle w:val="Pidipagina"/>
+    </w:pPr>
+  </w:p>
+</w:ftr>
+</file>
+
 <file path=word/footnotes.xml><?xml version="1.0" encoding="utf-8"?>
 <w:footnotes xmlns:wpc="http://schemas.microsoft.com/office/word/2010/wordprocessingCanvas" xmlns:cx="http://schemas.microsoft.com/office/drawing/2014/chartex" xmlns:cx1="http://schemas.microsoft.com/office/drawing/2015/9/8/chartex" xmlns:cx2="http://schemas.microsoft.com/office/drawing/2015/10/21/chartex" xmlns:cx3="http://schemas.microsoft.com/office/drawing/2016/5/9/chartex" xmlns:cx4="http://schemas.microsoft.com/office/drawing/2016/5/10/chartex" xmlns:cx5="http://schemas.microsoft.com/office/drawing/2016/5/11/chartex" xmlns:cx6="http://schemas.microsoft.com/office/drawing/2016/5/12/chartex" xmlns:cx7="http://schemas.microsoft.com/office/drawing/2016/5/13/chartex" xmlns:cx8="http://schemas.microsoft.com/office/drawing/2016/5/14/chartex" xmlns:mc="http://schemas.openxmlformats.org/markup-compatibility/2006" xmlns:aink="http://schemas.microsoft.com/office/drawing/2016/ink" xmlns:am3d="http://schemas.microsoft.com/office/drawing/2017/model3d" xmlns:o="urn:schemas-microsoft-com:office:office" xmlns:r="http://schemas.openxmlformats.org/officeDocument/2006/relationships" xmlns:m="http://schemas.openxmlformats.org/officeDocument/2006/math" xmlns:v="urn:schemas-microsoft-com:vml" xmlns:wp14="http://schemas.microsoft.com/office/word/2010/wordprocessingDrawing" xmlns:wp="http://schemas.openxmlformats.org/drawingml/2006/wordprocessingDrawing" xmlns:w10="urn:schemas-microsoft-com:office:word" xmlns:w="http://schemas.openxmlformats.org/wordprocessingml/2006/main" xmlns:w14="http://schemas.microsoft.com/office/word/2010/wordml" xmlns:w15="http://schemas.microsoft.com/office/word/2012/wordml" xmlns:w16cid="http://schemas.microsoft.com/office/word/2016/wordml/cid" xmlns:w16se="http://schemas.microsoft.com/office/word/2015/wordml/symex" xmlns:wpg="http://schemas.microsoft.com/office/word/2010/wordprocessingGroup" xmlns:wpi="http://schemas.microsoft.com/office/word/2010/wordprocessingInk" xmlns:wne="http://schemas.microsoft.com/office/word/2006/wordml" xmlns:wps="http://schemas.microsoft.com/office/word/2010/wordprocessingShape" mc:Ignorable="w14 w15 w16se w16cid wp14">
   <w:footnote w:type="separator" w:id="-1">
@@ -402,6 +474,36 @@
     </w:p>
   </w:footnote>
 </w:footnotes>
+</file>
+
+<file path=word/header1.xml><?xml version="1.0" encoding="utf-8"?>
+<w:hdr xmlns:wpc="http://schemas.microsoft.com/office/word/2010/wordprocessingCanvas" xmlns:cx="http://schemas.microsoft.com/office/drawing/2014/chartex" xmlns:cx1="http://schemas.microsoft.com/office/drawing/2015/9/8/chartex" xmlns:cx2="http://schemas.microsoft.com/office/drawing/2015/10/21/chartex" xmlns:cx3="http://schemas.microsoft.com/office/drawing/2016/5/9/chartex" xmlns:cx4="http://schemas.microsoft.com/office/drawing/2016/5/10/chartex" xmlns:cx5="http://schemas.microsoft.com/office/drawing/2016/5/11/chartex" xmlns:cx6="http://schemas.microsoft.com/office/drawing/2016/5/12/chartex" xmlns:cx7="http://schemas.microsoft.com/office/drawing/2016/5/13/chartex" xmlns:cx8="http://schemas.microsoft.com/office/drawing/2016/5/14/chartex" xmlns:mc="http://schemas.openxmlformats.org/markup-compatibility/2006" xmlns:aink="http://schemas.microsoft.com/office/drawing/2016/ink" xmlns:am3d="http://schemas.microsoft.com/office/drawing/2017/model3d" xmlns:o="urn:schemas-microsoft-com:office:office" xmlns:r="http://schemas.openxmlformats.org/officeDocument/2006/relationships" xmlns:m="http://schemas.openxmlformats.org/officeDocument/2006/math" xmlns:v="urn:schemas-microsoft-com:vml" xmlns:wp14="http://schemas.microsoft.com/office/word/2010/wordprocessingDrawing" xmlns:wp="http://schemas.openxmlformats.org/drawingml/2006/wordprocessingDrawing" xmlns:w10="urn:schemas-microsoft-com:office:word" xmlns:w="http://schemas.openxmlformats.org/wordprocessingml/2006/main" xmlns:w14="http://schemas.microsoft.com/office/word/2010/wordml" xmlns:w15="http://schemas.microsoft.com/office/word/2012/wordml" xmlns:w16cid="http://schemas.microsoft.com/office/word/2016/wordml/cid" xmlns:w16se="http://schemas.microsoft.com/office/word/2015/wordml/symex" xmlns:wpg="http://schemas.microsoft.com/office/word/2010/wordprocessingGroup" xmlns:wpi="http://schemas.microsoft.com/office/word/2010/wordprocessingInk" xmlns:wne="http://schemas.microsoft.com/office/word/2006/wordml" xmlns:wps="http://schemas.microsoft.com/office/word/2010/wordprocessingShape" mc:Ignorable="w14 w15 w16se w16cid wp14">
+  <w:p>
+    <w:pPr>
+      <w:pStyle w:val="Intestazione"/>
+    </w:pPr>
+  </w:p>
+</w:hdr>
+</file>
+
+<file path=word/header2.xml><?xml version="1.0" encoding="utf-8"?>
+<w:hdr xmlns:wpc="http://schemas.microsoft.com/office/word/2010/wordprocessingCanvas" xmlns:cx="http://schemas.microsoft.com/office/drawing/2014/chartex" xmlns:cx1="http://schemas.microsoft.com/office/drawing/2015/9/8/chartex" xmlns:cx2="http://schemas.microsoft.com/office/drawing/2015/10/21/chartex" xmlns:cx3="http://schemas.microsoft.com/office/drawing/2016/5/9/chartex" xmlns:cx4="http://schemas.microsoft.com/office/drawing/2016/5/10/chartex" xmlns:cx5="http://schemas.microsoft.com/office/drawing/2016/5/11/chartex" xmlns:cx6="http://schemas.microsoft.com/office/drawing/2016/5/12/chartex" xmlns:cx7="http://schemas.microsoft.com/office/drawing/2016/5/13/chartex" xmlns:cx8="http://schemas.microsoft.com/office/drawing/2016/5/14/chartex" xmlns:mc="http://schemas.openxmlformats.org/markup-compatibility/2006" xmlns:aink="http://schemas.microsoft.com/office/drawing/2016/ink" xmlns:am3d="http://schemas.microsoft.com/office/drawing/2017/model3d" xmlns:o="urn:schemas-microsoft-com:office:office" xmlns:r="http://schemas.openxmlformats.org/officeDocument/2006/relationships" xmlns:m="http://schemas.openxmlformats.org/officeDocument/2006/math" xmlns:v="urn:schemas-microsoft-com:vml" xmlns:wp14="http://schemas.microsoft.com/office/word/2010/wordprocessingDrawing" xmlns:wp="http://schemas.openxmlformats.org/drawingml/2006/wordprocessingDrawing" xmlns:w10="urn:schemas-microsoft-com:office:word" xmlns:w="http://schemas.openxmlformats.org/wordprocessingml/2006/main" xmlns:w14="http://schemas.microsoft.com/office/word/2010/wordml" xmlns:w15="http://schemas.microsoft.com/office/word/2012/wordml" xmlns:w16cid="http://schemas.microsoft.com/office/word/2016/wordml/cid" xmlns:w16se="http://schemas.microsoft.com/office/word/2015/wordml/symex" xmlns:wpg="http://schemas.microsoft.com/office/word/2010/wordprocessingGroup" xmlns:wpi="http://schemas.microsoft.com/office/word/2010/wordprocessingInk" xmlns:wne="http://schemas.microsoft.com/office/word/2006/wordml" xmlns:wps="http://schemas.microsoft.com/office/word/2010/wordprocessingShape" mc:Ignorable="w14 w15 w16se w16cid wp14">
+  <w:p>
+    <w:pPr>
+      <w:pStyle w:val="Intestazione"/>
+    </w:pPr>
+  </w:p>
+</w:hdr>
+</file>
+
+<file path=word/header3.xml><?xml version="1.0" encoding="utf-8"?>
+<w:hdr xmlns:wpc="http://schemas.microsoft.com/office/word/2010/wordprocessingCanvas" xmlns:cx="http://schemas.microsoft.com/office/drawing/2014/chartex" xmlns:cx1="http://schemas.microsoft.com/office/drawing/2015/9/8/chartex" xmlns:cx2="http://schemas.microsoft.com/office/drawing/2015/10/21/chartex" xmlns:cx3="http://schemas.microsoft.com/office/drawing/2016/5/9/chartex" xmlns:cx4="http://schemas.microsoft.com/office/drawing/2016/5/10/chartex" xmlns:cx5="http://schemas.microsoft.com/office/drawing/2016/5/11/chartex" xmlns:cx6="http://schemas.microsoft.com/office/drawing/2016/5/12/chartex" xmlns:cx7="http://schemas.microsoft.com/office/drawing/2016/5/13/chartex" xmlns:cx8="http://schemas.microsoft.com/office/drawing/2016/5/14/chartex" xmlns:mc="http://schemas.openxmlformats.org/markup-compatibility/2006" xmlns:aink="http://schemas.microsoft.com/office/drawing/2016/ink" xmlns:am3d="http://schemas.microsoft.com/office/drawing/2017/model3d" xmlns:o="urn:schemas-microsoft-com:office:office" xmlns:r="http://schemas.openxmlformats.org/officeDocument/2006/relationships" xmlns:m="http://schemas.openxmlformats.org/officeDocument/2006/math" xmlns:v="urn:schemas-microsoft-com:vml" xmlns:wp14="http://schemas.microsoft.com/office/word/2010/wordprocessingDrawing" xmlns:wp="http://schemas.openxmlformats.org/drawingml/2006/wordprocessingDrawing" xmlns:w10="urn:schemas-microsoft-com:office:word" xmlns:w="http://schemas.openxmlformats.org/wordprocessingml/2006/main" xmlns:w14="http://schemas.microsoft.com/office/word/2010/wordml" xmlns:w15="http://schemas.microsoft.com/office/word/2012/wordml" xmlns:w16cid="http://schemas.microsoft.com/office/word/2016/wordml/cid" xmlns:w16se="http://schemas.microsoft.com/office/word/2015/wordml/symex" xmlns:wpg="http://schemas.microsoft.com/office/word/2010/wordprocessingGroup" xmlns:wpi="http://schemas.microsoft.com/office/word/2010/wordprocessingInk" xmlns:wne="http://schemas.microsoft.com/office/word/2006/wordml" xmlns:wps="http://schemas.microsoft.com/office/word/2010/wordprocessingShape" mc:Ignorable="w14 w15 w16se w16cid wp14">
+  <w:p>
+    <w:pPr>
+      <w:pStyle w:val="Intestazione"/>
+    </w:pPr>
+  </w:p>
+</w:hdr>
 </file>
 
 <file path=word/numbering.xml><?xml version="1.0" encoding="utf-8"?>
@@ -533,7 +635,7 @@
       </w:pPr>
     </w:pPrDefault>
   </w:docDefaults>
-  <w:latentStyles w:defLockedState="0" w:defUIPriority="0" w:defSemiHidden="0" w:defUnhideWhenUsed="0" w:defQFormat="0" w:count="375">
+  <w:latentStyles w:defLockedState="0" w:defUIPriority="0" w:defSemiHidden="0" w:defUnhideWhenUsed="0" w:defQFormat="0" w:count="376">
     <w:lsdException w:name="heading 6" w:semiHidden="1" w:unhideWhenUsed="1"/>
     <w:lsdException w:name="index 3" w:semiHidden="1" w:unhideWhenUsed="1"/>
     <w:lsdException w:name="index 4" w:semiHidden="1" w:unhideWhenUsed="1"/>
@@ -554,8 +656,8 @@
     <w:lsdException w:name="Normal Indent" w:semiHidden="1" w:unhideWhenUsed="1"/>
     <w:lsdException w:name="footnote text" w:semiHidden="1" w:unhideWhenUsed="1"/>
     <w:lsdException w:name="annotation text" w:semiHidden="1" w:unhideWhenUsed="1"/>
-    <w:lsdException w:name="header" w:semiHidden="1" w:unhideWhenUsed="1"/>
-    <w:lsdException w:name="footer" w:semiHidden="1" w:unhideWhenUsed="1"/>
+    <w:lsdException w:name="header" w:semiHidden="1" w:uiPriority="99" w:unhideWhenUsed="1"/>
+    <w:lsdException w:name="footer" w:semiHidden="1" w:uiPriority="99" w:unhideWhenUsed="1"/>
     <w:lsdException w:name="index heading" w:semiHidden="1" w:unhideWhenUsed="1"/>
     <w:lsdException w:name="caption" w:semiHidden="1" w:unhideWhenUsed="1"/>
     <w:lsdException w:name="table of figures" w:semiHidden="1" w:unhideWhenUsed="1"/>
@@ -617,7 +719,6 @@
     <w:lsdException w:name="HTML Sample" w:semiHidden="1" w:unhideWhenUsed="1"/>
     <w:lsdException w:name="HTML Typewriter" w:semiHidden="1" w:unhideWhenUsed="1"/>
     <w:lsdException w:name="HTML Variable" w:semiHidden="1" w:unhideWhenUsed="1"/>
-    <w:lsdException w:name="Normal Table" w:semiHidden="1" w:unhideWhenUsed="1"/>
     <w:lsdException w:name="annotation subject" w:semiHidden="1" w:unhideWhenUsed="1"/>
     <w:lsdException w:name="No List" w:semiHidden="1" w:unhideWhenUsed="1"/>
     <w:lsdException w:name="Outline List 1" w:semiHidden="1" w:unhideWhenUsed="1"/>
@@ -664,9 +765,7 @@
     <w:lsdException w:name="Table Subtle 2" w:semiHidden="1" w:unhideWhenUsed="1"/>
     <w:lsdException w:name="Table Web 1" w:semiHidden="1" w:unhideWhenUsed="1"/>
     <w:lsdException w:name="Table Web 2" w:semiHidden="1" w:unhideWhenUsed="1"/>
-    <w:lsdException w:name="Table Web 3" w:semiHidden="1" w:unhideWhenUsed="1"/>
     <w:lsdException w:name="Balloon Text" w:semiHidden="1" w:unhideWhenUsed="1"/>
-    <w:lsdException w:name="Table Theme" w:semiHidden="1" w:unhideWhenUsed="1"/>
     <w:lsdException w:name="Placeholder Text" w:semiHidden="1"/>
     <w:lsdException w:name="Light Shading"/>
     <w:lsdException w:name="Light List"/>
@@ -687,7 +786,6 @@
     <w:lsdException w:name="Light Grid Accent 1"/>
     <w:lsdException w:name="Medium Shading 1 Accent 1"/>
     <w:lsdException w:name="Medium Shading 2 Accent 1"/>
-    <w:lsdException w:name="Medium List 1 Accent 1"/>
     <w:lsdException w:name="Revision" w:semiHidden="1"/>
     <w:lsdException w:name="Medium List 2 Accent 1"/>
     <w:lsdException w:name="Medium Grid 1 Accent 1"/>
@@ -766,7 +864,6 @@
     <w:lsdException w:name="Dark List Accent 6"/>
     <w:lsdException w:name="Colorful Shading Accent 6"/>
     <w:lsdException w:name="Colorful List Accent 6"/>
-    <w:lsdException w:name="Colorful Grid Accent 6"/>
     <w:lsdException w:name="Bibliography" w:semiHidden="1" w:unhideWhenUsed="1"/>
     <w:lsdException w:name="TOC Heading" w:semiHidden="1" w:unhideWhenUsed="1"/>
     <w:lsdException w:name="Grid Table 4" w:uiPriority="49"/>
@@ -868,6 +965,7 @@
     <w:lsdException w:name="Smart Hyperlink" w:semiHidden="1" w:uiPriority="99" w:unhideWhenUsed="1"/>
     <w:lsdException w:name="Hashtag" w:semiHidden="1" w:uiPriority="99" w:unhideWhenUsed="1"/>
     <w:lsdException w:name="Unresolved Mention" w:semiHidden="1" w:uiPriority="99" w:unhideWhenUsed="1"/>
+    <w:lsdException w:name="Smart Link" w:semiHidden="1" w:uiPriority="99" w:unhideWhenUsed="1"/>
   </w:latentStyles>
   <w:style w:type="paragraph" w:default="1" w:styleId="Normale">
     <w:name w:val="Normal"/>
@@ -1082,11 +1180,14 @@
     <w:name w:val="Body Text"/>
     <w:basedOn w:val="Normale"/>
     <w:qFormat/>
-    <w:rsid w:val="00C9576B"/>
+    <w:rsid w:val="00D86A5A"/>
     <w:pPr>
       <w:spacing w:before="180" w:after="180" w:line="360" w:lineRule="auto"/>
       <w:jc w:val="both"/>
     </w:pPr>
+    <w:rPr>
+      <w:sz w:val="26"/>
+    </w:rPr>
   </w:style>
   <w:style w:type="paragraph" w:customStyle="1" w:styleId="FirstParagraph">
     <w:name w:val="First Paragraph"/>
@@ -1184,16 +1285,16 @@
     <w:uiPriority w:val="9"/>
     <w:unhideWhenUsed/>
     <w:qFormat/>
-    <w:rsid w:val="00AA5590"/>
-    <w:pPr>
-      <w:spacing w:before="100" w:after="100" w:line="240" w:lineRule="auto"/>
+    <w:rsid w:val="00510A6C"/>
+    <w:pPr>
+      <w:spacing w:before="100" w:after="100"/>
       <w:ind w:left="720"/>
       <w:jc w:val="left"/>
     </w:pPr>
     <w:rPr>
       <w:rFonts w:asciiTheme="majorHAnsi" w:eastAsiaTheme="majorEastAsia" w:hAnsiTheme="majorHAnsi" w:cstheme="majorBidi"/>
       <w:bCs/>
-      <w:sz w:val="20"/>
+      <w:sz w:val="24"/>
       <w:szCs w:val="20"/>
     </w:rPr>
   </w:style>
@@ -1312,6 +1413,50 @@
       <w:bCs w:val="0"/>
       <w:color w:val="365F91" w:themeColor="accent1" w:themeShade="BF"/>
     </w:rPr>
+  </w:style>
+  <w:style w:type="paragraph" w:styleId="Intestazione">
+    <w:name w:val="header"/>
+    <w:basedOn w:val="Normale"/>
+    <w:link w:val="IntestazioneCarattere"/>
+    <w:uiPriority w:val="99"/>
+    <w:unhideWhenUsed/>
+    <w:rsid w:val="000F3FCC"/>
+    <w:pPr>
+      <w:tabs>
+        <w:tab w:val="center" w:pos="4819"/>
+        <w:tab w:val="right" w:pos="9638"/>
+      </w:tabs>
+      <w:spacing w:after="0"/>
+    </w:pPr>
+  </w:style>
+  <w:style w:type="character" w:customStyle="1" w:styleId="IntestazioneCarattere">
+    <w:name w:val="Intestazione Carattere"/>
+    <w:basedOn w:val="Carpredefinitoparagrafo"/>
+    <w:link w:val="Intestazione"/>
+    <w:uiPriority w:val="99"/>
+    <w:rsid w:val="000F3FCC"/>
+  </w:style>
+  <w:style w:type="paragraph" w:styleId="Pidipagina">
+    <w:name w:val="footer"/>
+    <w:basedOn w:val="Normale"/>
+    <w:link w:val="PidipaginaCarattere"/>
+    <w:uiPriority w:val="99"/>
+    <w:unhideWhenUsed/>
+    <w:rsid w:val="000F3FCC"/>
+    <w:pPr>
+      <w:tabs>
+        <w:tab w:val="center" w:pos="4819"/>
+        <w:tab w:val="right" w:pos="9638"/>
+      </w:tabs>
+      <w:spacing w:after="0"/>
+    </w:pPr>
+  </w:style>
+  <w:style w:type="character" w:customStyle="1" w:styleId="PidipaginaCarattere">
+    <w:name w:val="Piè di pagina Carattere"/>
+    <w:basedOn w:val="Carpredefinitoparagrafo"/>
+    <w:link w:val="Pidipagina"/>
+    <w:uiPriority w:val="99"/>
+    <w:rsid w:val="000F3FCC"/>
   </w:style>
 </w:styles>
 </file>
@@ -1639,7 +1784,7 @@
 </file>
 
 <file path=customXml/itemProps1.xml><?xml version="1.0" encoding="utf-8"?>
-<ds:datastoreItem xmlns:ds="http://schemas.openxmlformats.org/officeDocument/2006/customXml" ds:itemID="{E4A3885F-ECF3-4824-AC1C-1820B94D4334}">
+<ds:datastoreItem xmlns:ds="http://schemas.openxmlformats.org/officeDocument/2006/customXml" ds:itemID="{BF51121A-2E5F-4FF5-92CB-8CA5449605F8}">
   <ds:schemaRefs>
     <ds:schemaRef ds:uri="http://schemas.openxmlformats.org/officeDocument/2006/bibliography"/>
   </ds:schemaRefs>

</xml_diff>

<commit_message>
Reducing char to 12
</commit_message>
<xml_diff>
--- a/reference.docx
+++ b/reference.docx
@@ -7,7 +7,12 @@
         <w:pStyle w:val="Titolo"/>
       </w:pPr>
       <w:r>
-        <w:t xml:space="preserve"> Title </w:t>
+        <w:t xml:space="preserve"> </w:t>
+      </w:r>
+      <w:bookmarkStart w:id="0" w:name="_GoBack"/>
+      <w:bookmarkEnd w:id="0"/>
+      <w:r>
+        <w:t xml:space="preserve">Title </w:t>
       </w:r>
     </w:p>
     <w:p>
@@ -46,7 +51,7 @@
       <w:pPr>
         <w:pStyle w:val="Titolo3"/>
       </w:pPr>
-      <w:bookmarkStart w:id="0" w:name="heading-1"/>
+      <w:bookmarkStart w:id="1" w:name="heading-1"/>
       <w:r>
         <w:t xml:space="preserve"> </w:t>
       </w:r>
@@ -56,87 +61,87 @@
       <w:r>
         <w:t xml:space="preserve"> 1 </w:t>
       </w:r>
-      <w:bookmarkEnd w:id="0"/>
+      <w:bookmarkEnd w:id="1"/>
     </w:p>
     <w:p>
       <w:pPr>
         <w:pStyle w:val="Titolo2"/>
       </w:pPr>
-      <w:bookmarkStart w:id="1" w:name="heading-2"/>
+      <w:bookmarkStart w:id="2" w:name="heading-2"/>
       <w:r>
         <w:t xml:space="preserve"> Heading 2 </w:t>
       </w:r>
-      <w:bookmarkEnd w:id="1"/>
+      <w:bookmarkEnd w:id="2"/>
     </w:p>
     <w:p>
       <w:pPr>
         <w:pStyle w:val="Titolo3"/>
       </w:pPr>
-      <w:bookmarkStart w:id="2" w:name="heading-3"/>
+      <w:bookmarkStart w:id="3" w:name="heading-3"/>
       <w:r>
         <w:t xml:space="preserve"> Heading 3 </w:t>
       </w:r>
-      <w:bookmarkEnd w:id="2"/>
+      <w:bookmarkEnd w:id="3"/>
     </w:p>
     <w:p>
       <w:pPr>
         <w:pStyle w:val="Titolo5"/>
       </w:pPr>
-      <w:bookmarkStart w:id="3" w:name="heading-4"/>
+      <w:bookmarkStart w:id="4" w:name="heading-4"/>
       <w:r>
         <w:t xml:space="preserve"> Heading 4 </w:t>
       </w:r>
-      <w:bookmarkEnd w:id="3"/>
+      <w:bookmarkEnd w:id="4"/>
     </w:p>
     <w:p>
       <w:pPr>
         <w:pStyle w:val="Titolo5"/>
       </w:pPr>
-      <w:bookmarkStart w:id="4" w:name="heading-5"/>
+      <w:bookmarkStart w:id="5" w:name="heading-5"/>
       <w:r>
         <w:t xml:space="preserve"> Heading 5 </w:t>
       </w:r>
-      <w:bookmarkEnd w:id="4"/>
+      <w:bookmarkEnd w:id="5"/>
     </w:p>
     <w:p>
       <w:pPr>
         <w:pStyle w:val="Titolo6"/>
       </w:pPr>
-      <w:bookmarkStart w:id="5" w:name="heading-6"/>
+      <w:bookmarkStart w:id="6" w:name="heading-6"/>
       <w:r>
         <w:t xml:space="preserve"> Heading 6 </w:t>
       </w:r>
-      <w:bookmarkEnd w:id="5"/>
+      <w:bookmarkEnd w:id="6"/>
     </w:p>
     <w:p>
       <w:pPr>
         <w:pStyle w:val="Titolo7"/>
       </w:pPr>
-      <w:bookmarkStart w:id="6" w:name="heading-7"/>
+      <w:bookmarkStart w:id="7" w:name="heading-7"/>
       <w:r>
         <w:t xml:space="preserve"> Heading 7 </w:t>
       </w:r>
-      <w:bookmarkEnd w:id="6"/>
+      <w:bookmarkEnd w:id="7"/>
     </w:p>
     <w:p>
       <w:pPr>
         <w:pStyle w:val="Titolo8"/>
       </w:pPr>
-      <w:bookmarkStart w:id="7" w:name="heading-8"/>
+      <w:bookmarkStart w:id="8" w:name="heading-8"/>
       <w:r>
         <w:t xml:space="preserve"> Heading 8 </w:t>
       </w:r>
-      <w:bookmarkEnd w:id="7"/>
+      <w:bookmarkEnd w:id="8"/>
     </w:p>
     <w:p>
       <w:pPr>
         <w:pStyle w:val="Titolo9"/>
       </w:pPr>
-      <w:bookmarkStart w:id="8" w:name="heading-9"/>
+      <w:bookmarkStart w:id="9" w:name="heading-9"/>
       <w:r>
         <w:t xml:space="preserve"> Heading 9 </w:t>
       </w:r>
-      <w:bookmarkEnd w:id="8"/>
+      <w:bookmarkEnd w:id="9"/>
     </w:p>
     <w:p>
       <w:pPr>
@@ -224,8 +229,8 @@
         <w:tblLook w:val="07E0" w:firstRow="1" w:lastRow="1" w:firstColumn="1" w:lastColumn="1" w:noHBand="1" w:noVBand="1"/>
       </w:tblPr>
       <w:tblGrid>
-        <w:gridCol w:w="895"/>
-        <w:gridCol w:w="895"/>
+        <w:gridCol w:w="842"/>
+        <w:gridCol w:w="842"/>
       </w:tblGrid>
       <w:tr>
         <w:tc>
@@ -321,7 +326,6 @@
         <w:pStyle w:val="DefinitionTerm"/>
       </w:pPr>
       <w:r>
-        <w:lastRenderedPageBreak/>
         <w:t xml:space="preserve"> DefinitionTerm </w:t>
       </w:r>
     </w:p>
@@ -394,6 +398,7 @@
         <w:docPartUnique/>
       </w:docPartObj>
     </w:sdtPr>
+    <w:sdtEndPr/>
     <w:sdtContent>
       <w:p>
         <w:pPr>
@@ -419,8 +424,6 @@
           <w:fldChar w:fldCharType="end"/>
         </w:r>
       </w:p>
-      <w:bookmarkStart w:id="9" w:name="_GoBack" w:displacedByCustomXml="next"/>
-      <w:bookmarkEnd w:id="9" w:displacedByCustomXml="next"/>
     </w:sdtContent>
   </w:sdt>
   <w:p>
@@ -719,6 +722,7 @@
     <w:lsdException w:name="HTML Sample" w:semiHidden="1" w:unhideWhenUsed="1"/>
     <w:lsdException w:name="HTML Typewriter" w:semiHidden="1" w:unhideWhenUsed="1"/>
     <w:lsdException w:name="HTML Variable" w:semiHidden="1" w:unhideWhenUsed="1"/>
+    <w:lsdException w:name="Normal Table" w:semiHidden="1" w:unhideWhenUsed="1"/>
     <w:lsdException w:name="annotation subject" w:semiHidden="1" w:unhideWhenUsed="1"/>
     <w:lsdException w:name="No List" w:semiHidden="1" w:unhideWhenUsed="1"/>
     <w:lsdException w:name="Outline List 1" w:semiHidden="1" w:unhideWhenUsed="1"/>
@@ -765,7 +769,9 @@
     <w:lsdException w:name="Table Subtle 2" w:semiHidden="1" w:unhideWhenUsed="1"/>
     <w:lsdException w:name="Table Web 1" w:semiHidden="1" w:unhideWhenUsed="1"/>
     <w:lsdException w:name="Table Web 2" w:semiHidden="1" w:unhideWhenUsed="1"/>
+    <w:lsdException w:name="Table Web 3" w:semiHidden="1" w:unhideWhenUsed="1"/>
     <w:lsdException w:name="Balloon Text" w:semiHidden="1" w:unhideWhenUsed="1"/>
+    <w:lsdException w:name="Table Theme" w:semiHidden="1" w:unhideWhenUsed="1"/>
     <w:lsdException w:name="Placeholder Text" w:semiHidden="1"/>
     <w:lsdException w:name="Light Shading"/>
     <w:lsdException w:name="Light List"/>
@@ -786,6 +792,7 @@
     <w:lsdException w:name="Light Grid Accent 1"/>
     <w:lsdException w:name="Medium Shading 1 Accent 1"/>
     <w:lsdException w:name="Medium Shading 2 Accent 1"/>
+    <w:lsdException w:name="Medium List 1 Accent 1"/>
     <w:lsdException w:name="Revision" w:semiHidden="1"/>
     <w:lsdException w:name="Medium List 2 Accent 1"/>
     <w:lsdException w:name="Medium Grid 1 Accent 1"/>
@@ -864,6 +871,7 @@
     <w:lsdException w:name="Dark List Accent 6"/>
     <w:lsdException w:name="Colorful Shading Accent 6"/>
     <w:lsdException w:name="Colorful List Accent 6"/>
+    <w:lsdException w:name="Colorful Grid Accent 6"/>
     <w:lsdException w:name="Bibliography" w:semiHidden="1" w:unhideWhenUsed="1"/>
     <w:lsdException w:name="TOC Heading" w:semiHidden="1" w:unhideWhenUsed="1"/>
     <w:lsdException w:name="Grid Table 4" w:uiPriority="49"/>
@@ -1180,14 +1188,11 @@
     <w:name w:val="Body Text"/>
     <w:basedOn w:val="Normale"/>
     <w:qFormat/>
-    <w:rsid w:val="00D86A5A"/>
+    <w:rsid w:val="006E095B"/>
     <w:pPr>
       <w:spacing w:before="180" w:after="180" w:line="360" w:lineRule="auto"/>
       <w:jc w:val="both"/>
     </w:pPr>
-    <w:rPr>
-      <w:sz w:val="26"/>
-    </w:rPr>
   </w:style>
   <w:style w:type="paragraph" w:customStyle="1" w:styleId="FirstParagraph">
     <w:name w:val="First Paragraph"/>
@@ -1294,7 +1299,6 @@
     <w:rPr>
       <w:rFonts w:asciiTheme="majorHAnsi" w:eastAsiaTheme="majorEastAsia" w:hAnsiTheme="majorHAnsi" w:cstheme="majorBidi"/>
       <w:bCs/>
-      <w:sz w:val="24"/>
       <w:szCs w:val="20"/>
     </w:rPr>
   </w:style>
@@ -1784,7 +1788,7 @@
 </file>
 
 <file path=customXml/itemProps1.xml><?xml version="1.0" encoding="utf-8"?>
-<ds:datastoreItem xmlns:ds="http://schemas.openxmlformats.org/officeDocument/2006/customXml" ds:itemID="{BF51121A-2E5F-4FF5-92CB-8CA5449605F8}">
+<ds:datastoreItem xmlns:ds="http://schemas.openxmlformats.org/officeDocument/2006/customXml" ds:itemID="{CBEBADC7-9FEB-4A2B-A66F-EB796CBC70D3}">
   <ds:schemaRefs>
     <ds:schemaRef ds:uri="http://schemas.openxmlformats.org/officeDocument/2006/bibliography"/>
   </ds:schemaRefs>

</xml_diff>